<commit_message>
Adds certification, unifies section formatting
</commit_message>
<xml_diff>
--- a/Abram Pithey Software Development Resume.docx
+++ b/Abram Pithey Software Development Resume.docx
@@ -117,31 +117,16 @@
           <w:color w:val="2F5496"/>
         </w:rPr>
       </w:pPr>
-      <w:r>
-        <w:fldChar w:fldCharType="begin"/>
-      </w:r>
-      <w:r>
-        <w:instrText xml:space="preserve">HYPERLINK "https://github.com/abramepithey" \h </w:instrText>
-      </w:r>
-      <w:r>
-        <w:fldChar w:fldCharType="separate"/>
-      </w:r>
-      <w:r>
-        <w:rPr>
-          <w:rFonts w:eastAsia="Calibri"/>
-          <w:color w:val="0563C1"/>
-          <w:u w:val="single"/>
-        </w:rPr>
-        <w:t>https://github.com/abramepithey</w:t>
-      </w:r>
-      <w:r>
-        <w:rPr>
-          <w:rFonts w:eastAsia="Calibri"/>
-          <w:color w:val="0563C1"/>
-          <w:u w:val="single"/>
-        </w:rPr>
-        <w:fldChar w:fldCharType="end"/>
-      </w:r>
+      <w:hyperlink r:id="rId7">
+        <w:r>
+          <w:rPr>
+            <w:rFonts w:eastAsia="Calibri"/>
+            <w:color w:val="0563C1"/>
+            <w:u w:val="single"/>
+          </w:rPr>
+          <w:t>https://github.com/abramepithey</w:t>
+        </w:r>
+      </w:hyperlink>
     </w:p>
     <w:p>
       <w:pPr>
@@ -159,7 +144,7 @@
           <w:color w:val="2F5496"/>
         </w:rPr>
       </w:pPr>
-      <w:hyperlink r:id="rId7">
+      <w:hyperlink r:id="rId8">
         <w:r>
           <w:rPr>
             <w:rFonts w:eastAsia="Calibri"/>
@@ -210,13 +195,14 @@
           <w:pgMar w:top="720" w:right="720" w:bottom="720" w:left="720" w:header="720" w:footer="720" w:gutter="0"/>
           <w:pgNumType w:start="1"/>
           <w:cols w:space="720"/>
+          <w:docGrid w:linePitch="272"/>
         </w:sectPr>
       </w:pPr>
       <w:r>
         <w:rPr>
           <w:rFonts w:eastAsia="Calibri"/>
         </w:rPr>
-        <w:t> I am a driven, passionate developer with an eye for innovation and efficiency looking to utilize my analytical perspective and months of intensive, hands-on learning to develop database-focused software.</w:t>
+        <w:t> I am a driven, passionate developer with an eye for innovation and efficiency looking to utilize my analytical perspective and months of intensive, hands-on learning to develop database-focused software</w:t>
       </w:r>
     </w:p>
     <w:p>
@@ -228,26 +214,7 @@
           <w:right w:val="nil"/>
           <w:between w:val="nil"/>
         </w:pBdr>
-        <w:spacing w:after="0"/>
-        <w:jc w:val="left"/>
-        <w:rPr>
-          <w:rFonts w:eastAsia="Calibri"/>
-          <w:b/>
-          <w:color w:val="000000"/>
-          <w:u w:val="single"/>
-        </w:rPr>
-      </w:pPr>
-    </w:p>
-    <w:p>
-      <w:pPr>
-        <w:pBdr>
-          <w:top w:val="nil"/>
-          <w:left w:val="nil"/>
-          <w:bottom w:val="nil"/>
-          <w:right w:val="nil"/>
-          <w:between w:val="nil"/>
-        </w:pBdr>
-        <w:spacing w:after="0"/>
+        <w:spacing w:before="120" w:after="0"/>
         <w:jc w:val="left"/>
         <w:rPr>
           <w:rFonts w:eastAsia="Calibri"/>
@@ -374,7 +341,7 @@
           <w:rFonts w:eastAsia="Calibri"/>
           <w:color w:val="000000"/>
         </w:rPr>
-        <w:t>Learned website design, RESTful web API structure, and MVC pattern</w:t>
+        <w:t>Learned website design, RESTful web API structure, and MVC patter</w:t>
       </w:r>
     </w:p>
     <w:p>
@@ -402,26 +369,25 @@
           <w:color w:val="000000"/>
           <w:u w:val="single"/>
         </w:rPr>
-        <w:t>Competencies &amp; Functional Skills:</w:t>
-      </w:r>
-    </w:p>
-    <w:p>
-      <w:pPr>
-        <w:spacing w:after="0"/>
-        <w:jc w:val="left"/>
-        <w:rPr>
-          <w:rFonts w:eastAsia="Calibri"/>
-        </w:rPr>
-      </w:pPr>
-      <w:r>
-        <w:rPr>
-          <w:rFonts w:eastAsia="Calibri"/>
-        </w:rPr>
-        <w:t>Customer service, critical thinking, problem solving, organization, rapid learning, communication, leadership, results-oriented, flexibility, responsibility, mediation </w:t>
-      </w:r>
-    </w:p>
-    <w:p>
-      <w:pPr>
+        <w:t>C</w:t>
+      </w:r>
+      <w:r>
+        <w:rPr>
+          <w:rFonts w:eastAsia="Calibri"/>
+          <w:b/>
+          <w:color w:val="000000"/>
+          <w:u w:val="single"/>
+        </w:rPr>
+        <w:t>ertifications:</w:t>
+      </w:r>
+    </w:p>
+    <w:p>
+      <w:pPr>
+        <w:pStyle w:val="ListParagraph"/>
+        <w:numPr>
+          <w:ilvl w:val="0"/>
+          <w:numId w:val="6"/>
+        </w:numPr>
         <w:pBdr>
           <w:top w:val="nil"/>
           <w:left w:val="nil"/>
@@ -429,12 +395,86 @@
           <w:right w:val="nil"/>
           <w:between w:val="nil"/>
         </w:pBdr>
-        <w:spacing w:after="0"/>
-        <w:rPr>
-          <w:rFonts w:eastAsia="Calibri"/>
-          <w:color w:val="000000"/>
-        </w:rPr>
-      </w:pPr>
+        <w:spacing w:before="120" w:after="0"/>
+        <w:jc w:val="left"/>
+        <w:rPr>
+          <w:rFonts w:eastAsia="Calibri"/>
+          <w:b/>
+          <w:color w:val="000000"/>
+        </w:rPr>
+      </w:pPr>
+      <w:r>
+        <w:rPr>
+          <w:rFonts w:eastAsia="Calibri"/>
+          <w:b/>
+          <w:color w:val="000000"/>
+        </w:rPr>
+        <w:t>MTA</w:t>
+      </w:r>
+      <w:r>
+        <w:rPr>
+          <w:rFonts w:eastAsia="Calibri"/>
+          <w:b/>
+          <w:color w:val="000000"/>
+        </w:rPr>
+        <w:t xml:space="preserve"> (</w:t>
+      </w:r>
+      <w:r>
+        <w:rPr>
+          <w:rFonts w:eastAsia="Calibri"/>
+          <w:b/>
+          <w:color w:val="000000"/>
+        </w:rPr>
+        <w:t>Microsoft Technical Associate</w:t>
+      </w:r>
+      <w:r>
+        <w:rPr>
+          <w:rFonts w:eastAsia="Calibri"/>
+          <w:b/>
+          <w:color w:val="000000"/>
+        </w:rPr>
+        <w:t>)</w:t>
+      </w:r>
+      <w:r>
+        <w:rPr>
+          <w:rFonts w:eastAsia="Calibri"/>
+          <w:b/>
+          <w:color w:val="000000"/>
+        </w:rPr>
+        <w:t xml:space="preserve">: Software Development Fundamentals </w:t>
+      </w:r>
+      <w:r>
+        <w:rPr>
+          <w:rFonts w:eastAsia="Calibri"/>
+          <w:bCs/>
+          <w:color w:val="000000"/>
+        </w:rPr>
+        <w:t>–</w:t>
+      </w:r>
+      <w:r>
+        <w:rPr>
+          <w:rFonts w:eastAsia="Calibri"/>
+          <w:bCs/>
+          <w:color w:val="000000"/>
+        </w:rPr>
+        <w:t xml:space="preserve"> Certified</w:t>
+      </w:r>
+      <w:r>
+        <w:rPr>
+          <w:rFonts w:eastAsia="Calibri"/>
+          <w:bCs/>
+          <w:color w:val="000000"/>
+        </w:rPr>
+        <w:t xml:space="preserve"> July</w:t>
+      </w:r>
+      <w:r>
+        <w:rPr>
+          <w:rFonts w:eastAsia="Calibri"/>
+          <w:bCs/>
+          <w:color w:val="000000"/>
+        </w:rPr>
+        <w:t xml:space="preserve"> 2021</w:t>
+      </w:r>
     </w:p>
     <w:p>
       <w:pPr>
@@ -445,7 +485,59 @@
           <w:right w:val="nil"/>
           <w:between w:val="nil"/>
         </w:pBdr>
+        <w:spacing w:before="120" w:after="0"/>
+        <w:jc w:val="left"/>
+        <w:rPr>
+          <w:rFonts w:eastAsia="Calibri"/>
+          <w:b/>
+          <w:color w:val="000000"/>
+          <w:u w:val="single"/>
+        </w:rPr>
+      </w:pPr>
+      <w:r>
+        <w:rPr>
+          <w:rFonts w:eastAsia="Calibri"/>
+          <w:b/>
+          <w:color w:val="000000"/>
+          <w:u w:val="single"/>
+        </w:rPr>
+        <w:t>C</w:t>
+      </w:r>
+      <w:r>
+        <w:rPr>
+          <w:rFonts w:eastAsia="Calibri"/>
+          <w:b/>
+          <w:color w:val="000000"/>
+          <w:u w:val="single"/>
+        </w:rPr>
+        <w:t>ompetencies &amp; Functional Skills:</w:t>
+      </w:r>
+    </w:p>
+    <w:p>
+      <w:pPr>
         <w:spacing w:after="0"/>
+        <w:jc w:val="left"/>
+        <w:rPr>
+          <w:rFonts w:eastAsia="Calibri"/>
+        </w:rPr>
+      </w:pPr>
+      <w:r>
+        <w:rPr>
+          <w:rFonts w:eastAsia="Calibri"/>
+        </w:rPr>
+        <w:t>Customer service, critical thinking, problem solving, organization, rapid learning, communication, leadership, results-oriented, flexibility, responsibility, mediation </w:t>
+      </w:r>
+    </w:p>
+    <w:p>
+      <w:pPr>
+        <w:pBdr>
+          <w:top w:val="nil"/>
+          <w:left w:val="nil"/>
+          <w:bottom w:val="nil"/>
+          <w:right w:val="nil"/>
+          <w:between w:val="nil"/>
+        </w:pBdr>
+        <w:spacing w:before="120" w:after="0"/>
         <w:rPr>
           <w:rFonts w:eastAsia="Calibri"/>
           <w:b/>
@@ -908,23 +1000,7 @@
           <w:right w:val="nil"/>
           <w:between w:val="nil"/>
         </w:pBdr>
-        <w:spacing w:after="0"/>
-        <w:rPr>
-          <w:rFonts w:eastAsia="Calibri"/>
-          <w:color w:val="000000"/>
-        </w:rPr>
-      </w:pPr>
-    </w:p>
-    <w:p>
-      <w:pPr>
-        <w:pBdr>
-          <w:top w:val="nil"/>
-          <w:left w:val="nil"/>
-          <w:bottom w:val="nil"/>
-          <w:right w:val="nil"/>
-          <w:between w:val="nil"/>
-        </w:pBdr>
-        <w:spacing w:after="0"/>
+        <w:spacing w:before="120" w:after="0"/>
         <w:rPr>
           <w:rFonts w:eastAsia="Calibri"/>
           <w:b/>
@@ -1107,7 +1183,7 @@
           <w:color w:val="000000"/>
         </w:rPr>
       </w:pPr>
-      <w:hyperlink r:id="rId8">
+      <w:hyperlink r:id="rId9">
         <w:r>
           <w:rPr>
             <w:i/>
@@ -1208,7 +1284,7 @@
           <w:color w:val="000000"/>
         </w:rPr>
       </w:pPr>
-      <w:hyperlink r:id="rId9">
+      <w:hyperlink r:id="rId10">
         <w:r>
           <w:rPr>
             <w:rFonts w:eastAsia="Calibri"/>
@@ -1257,25 +1333,7 @@
           <w:right w:val="nil"/>
           <w:between w:val="nil"/>
         </w:pBdr>
-        <w:spacing w:after="0"/>
-        <w:ind w:left="720"/>
-        <w:jc w:val="left"/>
-        <w:rPr>
-          <w:rFonts w:eastAsia="Calibri"/>
-          <w:color w:val="000000"/>
-        </w:rPr>
-      </w:pPr>
-    </w:p>
-    <w:p>
-      <w:pPr>
-        <w:pBdr>
-          <w:top w:val="nil"/>
-          <w:left w:val="nil"/>
-          <w:bottom w:val="nil"/>
-          <w:right w:val="nil"/>
-          <w:between w:val="nil"/>
-        </w:pBdr>
-        <w:spacing w:after="0"/>
+        <w:spacing w:before="120" w:after="0"/>
         <w:rPr>
           <w:rFonts w:eastAsia="Calibri"/>
           <w:b/>
@@ -1441,25 +1499,7 @@
     </w:p>
     <w:p>
       <w:pPr>
-        <w:pBdr>
-          <w:top w:val="nil"/>
-          <w:left w:val="nil"/>
-          <w:bottom w:val="nil"/>
-          <w:right w:val="nil"/>
-          <w:between w:val="nil"/>
-        </w:pBdr>
-        <w:spacing w:after="0"/>
-        <w:ind w:left="720"/>
-        <w:jc w:val="left"/>
-        <w:rPr>
-          <w:rFonts w:eastAsia="Calibri"/>
-          <w:color w:val="000000"/>
-        </w:rPr>
-      </w:pPr>
-    </w:p>
-    <w:p>
-      <w:pPr>
-        <w:spacing w:after="0"/>
+        <w:spacing w:before="120" w:after="0"/>
         <w:jc w:val="left"/>
         <w:rPr>
           <w:rFonts w:eastAsia="Calibri"/>
@@ -1572,7 +1612,21 @@
           <w:rFonts w:eastAsia="Calibri"/>
           <w:color w:val="000000"/>
         </w:rPr>
-        <w:t>Worked in 3 different kitchens with a variety of different teams, and developed a pleasant and effective work environment in every situation</w:t>
+        <w:t>Worked in 3 different kitchens with a variety of different teams, and</w:t>
+      </w:r>
+      <w:r>
+        <w:rPr>
+          <w:rFonts w:eastAsia="Calibri"/>
+          <w:color w:val="000000"/>
+        </w:rPr>
+        <w:t xml:space="preserve"> in each</w:t>
+      </w:r>
+      <w:r>
+        <w:rPr>
+          <w:rFonts w:eastAsia="Calibri"/>
+          <w:color w:val="000000"/>
+        </w:rPr>
+        <w:t xml:space="preserve"> developed an effective work environment</w:t>
       </w:r>
     </w:p>
     <w:sectPr>
@@ -1814,6 +1868,119 @@
     </w:lvl>
   </w:abstractNum>
   <w:abstractNum w:abstractNumId="2" w15:restartNumberingAfterBreak="0">
+    <w:nsid w:val="21D23A6F"/>
+    <w:multiLevelType w:val="hybridMultilevel"/>
+    <w:tmpl w:val="C70E1748"/>
+    <w:lvl w:ilvl="0" w:tplc="04090001">
+      <w:start w:val="1"/>
+      <w:numFmt w:val="bullet"/>
+      <w:lvlText w:val=""/>
+      <w:lvlJc w:val="left"/>
+      <w:pPr>
+        <w:ind w:left="720" w:hanging="360"/>
+      </w:pPr>
+      <w:rPr>
+        <w:rFonts w:ascii="Symbol" w:hAnsi="Symbol" w:hint="default"/>
+      </w:rPr>
+    </w:lvl>
+    <w:lvl w:ilvl="1" w:tplc="04090003" w:tentative="1">
+      <w:start w:val="1"/>
+      <w:numFmt w:val="bullet"/>
+      <w:lvlText w:val="o"/>
+      <w:lvlJc w:val="left"/>
+      <w:pPr>
+        <w:ind w:left="1440" w:hanging="360"/>
+      </w:pPr>
+      <w:rPr>
+        <w:rFonts w:ascii="Courier New" w:hAnsi="Courier New" w:cs="Courier New" w:hint="default"/>
+      </w:rPr>
+    </w:lvl>
+    <w:lvl w:ilvl="2" w:tplc="04090005" w:tentative="1">
+      <w:start w:val="1"/>
+      <w:numFmt w:val="bullet"/>
+      <w:lvlText w:val=""/>
+      <w:lvlJc w:val="left"/>
+      <w:pPr>
+        <w:ind w:left="2160" w:hanging="360"/>
+      </w:pPr>
+      <w:rPr>
+        <w:rFonts w:ascii="Wingdings" w:hAnsi="Wingdings" w:hint="default"/>
+      </w:rPr>
+    </w:lvl>
+    <w:lvl w:ilvl="3" w:tplc="04090001" w:tentative="1">
+      <w:start w:val="1"/>
+      <w:numFmt w:val="bullet"/>
+      <w:lvlText w:val=""/>
+      <w:lvlJc w:val="left"/>
+      <w:pPr>
+        <w:ind w:left="2880" w:hanging="360"/>
+      </w:pPr>
+      <w:rPr>
+        <w:rFonts w:ascii="Symbol" w:hAnsi="Symbol" w:hint="default"/>
+      </w:rPr>
+    </w:lvl>
+    <w:lvl w:ilvl="4" w:tplc="04090003" w:tentative="1">
+      <w:start w:val="1"/>
+      <w:numFmt w:val="bullet"/>
+      <w:lvlText w:val="o"/>
+      <w:lvlJc w:val="left"/>
+      <w:pPr>
+        <w:ind w:left="3600" w:hanging="360"/>
+      </w:pPr>
+      <w:rPr>
+        <w:rFonts w:ascii="Courier New" w:hAnsi="Courier New" w:cs="Courier New" w:hint="default"/>
+      </w:rPr>
+    </w:lvl>
+    <w:lvl w:ilvl="5" w:tplc="04090005" w:tentative="1">
+      <w:start w:val="1"/>
+      <w:numFmt w:val="bullet"/>
+      <w:lvlText w:val=""/>
+      <w:lvlJc w:val="left"/>
+      <w:pPr>
+        <w:ind w:left="4320" w:hanging="360"/>
+      </w:pPr>
+      <w:rPr>
+        <w:rFonts w:ascii="Wingdings" w:hAnsi="Wingdings" w:hint="default"/>
+      </w:rPr>
+    </w:lvl>
+    <w:lvl w:ilvl="6" w:tplc="04090001" w:tentative="1">
+      <w:start w:val="1"/>
+      <w:numFmt w:val="bullet"/>
+      <w:lvlText w:val=""/>
+      <w:lvlJc w:val="left"/>
+      <w:pPr>
+        <w:ind w:left="5040" w:hanging="360"/>
+      </w:pPr>
+      <w:rPr>
+        <w:rFonts w:ascii="Symbol" w:hAnsi="Symbol" w:hint="default"/>
+      </w:rPr>
+    </w:lvl>
+    <w:lvl w:ilvl="7" w:tplc="04090003" w:tentative="1">
+      <w:start w:val="1"/>
+      <w:numFmt w:val="bullet"/>
+      <w:lvlText w:val="o"/>
+      <w:lvlJc w:val="left"/>
+      <w:pPr>
+        <w:ind w:left="5760" w:hanging="360"/>
+      </w:pPr>
+      <w:rPr>
+        <w:rFonts w:ascii="Courier New" w:hAnsi="Courier New" w:cs="Courier New" w:hint="default"/>
+      </w:rPr>
+    </w:lvl>
+    <w:lvl w:ilvl="8" w:tplc="04090005" w:tentative="1">
+      <w:start w:val="1"/>
+      <w:numFmt w:val="bullet"/>
+      <w:lvlText w:val=""/>
+      <w:lvlJc w:val="left"/>
+      <w:pPr>
+        <w:ind w:left="6480" w:hanging="360"/>
+      </w:pPr>
+      <w:rPr>
+        <w:rFonts w:ascii="Wingdings" w:hAnsi="Wingdings" w:hint="default"/>
+      </w:rPr>
+    </w:lvl>
+  </w:abstractNum>
+  <w:abstractNum w:abstractNumId="3" w15:restartNumberingAfterBreak="0">
     <w:nsid w:val="2E2918C9"/>
     <w:multiLevelType w:val="multilevel"/>
     <w:tmpl w:val="1324BDE2"/>
@@ -1926,7 +2093,7 @@
       </w:rPr>
     </w:lvl>
   </w:abstractNum>
-  <w:abstractNum w:abstractNumId="3" w15:restartNumberingAfterBreak="0">
+  <w:abstractNum w:abstractNumId="4" w15:restartNumberingAfterBreak="0">
     <w:nsid w:val="6942603B"/>
     <w:multiLevelType w:val="hybridMultilevel"/>
     <w:tmpl w:val="0B4CCCD0"/>
@@ -2039,7 +2206,7 @@
       </w:rPr>
     </w:lvl>
   </w:abstractNum>
-  <w:abstractNum w:abstractNumId="4" w15:restartNumberingAfterBreak="0">
+  <w:abstractNum w:abstractNumId="5" w15:restartNumberingAfterBreak="0">
     <w:nsid w:val="7B5531B5"/>
     <w:multiLevelType w:val="multilevel"/>
     <w:tmpl w:val="50C28A40"/>
@@ -2156,16 +2323,19 @@
     <w:abstractNumId w:val="1"/>
   </w:num>
   <w:num w:numId="2">
-    <w:abstractNumId w:val="4"/>
+    <w:abstractNumId w:val="5"/>
   </w:num>
   <w:num w:numId="3">
-    <w:abstractNumId w:val="2"/>
+    <w:abstractNumId w:val="3"/>
   </w:num>
   <w:num w:numId="4">
     <w:abstractNumId w:val="0"/>
   </w:num>
   <w:num w:numId="5">
-    <w:abstractNumId w:val="3"/>
+    <w:abstractNumId w:val="4"/>
+  </w:num>
+  <w:num w:numId="6">
+    <w:abstractNumId w:val="2"/>
   </w:num>
 </w:numbering>
 </file>
@@ -2691,7 +2861,6 @@
   <w:style w:type="character" w:default="1" w:styleId="DefaultParagraphFont">
     <w:name w:val="Default Paragraph Font"/>
     <w:uiPriority w:val="1"/>
-    <w:semiHidden/>
     <w:unhideWhenUsed/>
   </w:style>
   <w:style w:type="table" w:default="1" w:styleId="TableNormal">

</xml_diff>